<commit_message>
second newspaper is realesed yea
</commit_message>
<xml_diff>
--- a/img/Quellen_Website.docx
+++ b/img/Quellen_Website.docx
@@ -21,8 +21,6 @@
         </w:rPr>
         <w:t>Quellen</w:t>
       </w:r>
-      <w:bookmarkStart w:id="0" w:name="_GoBack"/>
-      <w:bookmarkEnd w:id="0"/>
       <w:r>
         <w:rPr>
           <w:b/>
@@ -172,7 +170,7 @@
     <w:p>
       <w:r>
         <w:pict>
-          <v:shape id="_x0000_i1028" type="#_x0000_t75" style="width:453pt;height:300.75pt">
+          <v:shape id="_x0000_i1027" type="#_x0000_t75" style="width:453pt;height:300.75pt">
             <v:imagedata r:id="rId10" o:title="no_datenschutz"/>
           </v:shape>
         </w:pict>
@@ -193,7 +191,7 @@
       <w:r>
         <w:lastRenderedPageBreak/>
         <w:pict>
-          <v:shape id="_x0000_i1029" type="#_x0000_t75" style="width:453pt;height:302.25pt">
+          <v:shape id="_x0000_i1028" type="#_x0000_t75" style="width:453pt;height:302.25pt">
             <v:imagedata r:id="rId12" o:title="windkraft_pic"/>
           </v:shape>
         </w:pict>
@@ -213,7 +211,7 @@
     <w:p>
       <w:r>
         <w:pict>
-          <v:shape id="_x0000_i1030" type="#_x0000_t75" style="width:461.25pt;height:306.75pt">
+          <v:shape id="_x0000_i1029" type="#_x0000_t75" style="width:461.25pt;height:306.75pt">
             <v:imagedata r:id="rId14" o:title="erdwärme"/>
           </v:shape>
         </w:pict>
@@ -234,7 +232,7 @@
       <w:r>
         <w:lastRenderedPageBreak/>
         <w:pict>
-          <v:shape id="_x0000_i1033" type="#_x0000_t75" style="width:453pt;height:339.75pt">
+          <v:shape id="_x0000_i1030" type="#_x0000_t75" style="width:453pt;height:339.75pt">
             <v:imagedata r:id="rId16" o:title="wasserkraft"/>
           </v:shape>
         </w:pict>
@@ -254,7 +252,7 @@
     <w:p>
       <w:r>
         <w:pict>
-          <v:shape id="_x0000_i1034" type="#_x0000_t75" style="width:6in;height:282.75pt">
+          <v:shape id="_x0000_i1031" type="#_x0000_t75" style="width:6in;height:282.75pt">
             <v:imagedata r:id="rId18" o:title="solar"/>
           </v:shape>
         </w:pict>
@@ -274,7 +272,7 @@
       <w:r>
         <w:lastRenderedPageBreak/>
         <w:pict>
-          <v:shape id="_x0000_i1037" type="#_x0000_t75" style="width:453.75pt;height:302.25pt">
+          <v:shape id="_x0000_i1032" type="#_x0000_t75" style="width:453.75pt;height:302.25pt">
             <v:imagedata r:id="rId20" o:title="biogas"/>
           </v:shape>
         </w:pict>
@@ -295,7 +293,7 @@
     <w:p>
       <w:r>
         <w:pict>
-          <v:shape id="_x0000_i1038" type="#_x0000_t75" style="width:45pt;height:45pt">
+          <v:shape id="_x0000_i1033" type="#_x0000_t75" style="width:45pt;height:45pt">
             <v:imagedata r:id="rId22" o:title="plus"/>
           </v:shape>
         </w:pict>
@@ -316,7 +314,7 @@
     <w:p>
       <w:r>
         <w:pict>
-          <v:shape id="_x0000_i1039" type="#_x0000_t75" style="width:45pt;height:41.25pt">
+          <v:shape id="_x0000_i1034" type="#_x0000_t75" style="width:45pt;height:41.25pt">
             <v:imagedata r:id="rId24" o:title="minus"/>
           </v:shape>
         </w:pict>
@@ -338,7 +336,7 @@
       <w:r>
         <w:lastRenderedPageBreak/>
         <w:pict>
-          <v:shape id="_x0000_i1040" type="#_x0000_t75" style="width:439.5pt;height:276.75pt">
+          <v:shape id="_x0000_i1035" type="#_x0000_t75" style="width:439.5pt;height:276.75pt">
             <v:imagedata r:id="rId26" o:title="demo"/>
           </v:shape>
         </w:pict>
@@ -356,6 +354,67 @@
     </w:p>
     <w:p/>
     <w:p/>
+    <w:p>
+      <w:r>
+        <w:rPr>
+          <w:noProof/>
+          <w:lang w:eastAsia="de-DE"/>
+        </w:rPr>
+        <w:drawing>
+          <wp:inline distT="0" distB="0" distL="0" distR="0">
+            <wp:extent cx="5760720" cy="3840480"/>
+            <wp:effectExtent l="0" t="0" r="0" b="7620"/>
+            <wp:docPr id="2" name="Grafik 2"/>
+            <wp:cNvGraphicFramePr>
+              <a:graphicFrameLocks xmlns:a="http://schemas.openxmlformats.org/drawingml/2006/main" noChangeAspect="1"/>
+            </wp:cNvGraphicFramePr>
+            <a:graphic xmlns:a="http://schemas.openxmlformats.org/drawingml/2006/main">
+              <a:graphicData uri="http://schemas.openxmlformats.org/drawingml/2006/picture">
+                <pic:pic xmlns:pic="http://schemas.openxmlformats.org/drawingml/2006/picture">
+                  <pic:nvPicPr>
+                    <pic:cNvPr id="2" name="handshake.jpg"/>
+                    <pic:cNvPicPr/>
+                  </pic:nvPicPr>
+                  <pic:blipFill>
+                    <a:blip r:embed="rId28" cstate="print">
+                      <a:extLst>
+                        <a:ext uri="{28A0092B-C50C-407E-A947-70E740481C1C}">
+                          <a14:useLocalDpi xmlns:a14="http://schemas.microsoft.com/office/drawing/2010/main" val="0"/>
+                        </a:ext>
+                      </a:extLst>
+                    </a:blip>
+                    <a:stretch>
+                      <a:fillRect/>
+                    </a:stretch>
+                  </pic:blipFill>
+                  <pic:spPr>
+                    <a:xfrm>
+                      <a:off x="0" y="0"/>
+                      <a:ext cx="5760720" cy="3840480"/>
+                    </a:xfrm>
+                    <a:prstGeom prst="rect">
+                      <a:avLst/>
+                    </a:prstGeom>
+                  </pic:spPr>
+                </pic:pic>
+              </a:graphicData>
+            </a:graphic>
+          </wp:inline>
+        </w:drawing>
+      </w:r>
+      <w:hyperlink r:id="rId29" w:history="1">
+        <w:r>
+          <w:rPr>
+            <w:rStyle w:val="Hyperlink"/>
+          </w:rPr>
+          <w:t>https://www.pexels.com/de-de/foto/mann-und-frau-in-der-nahe-von-tisch-3184465/</w:t>
+        </w:r>
+      </w:hyperlink>
+    </w:p>
+    <w:p>
+      <w:bookmarkStart w:id="0" w:name="_GoBack"/>
+      <w:bookmarkEnd w:id="0"/>
+    </w:p>
     <w:sectPr>
       <w:pgSz w:w="11906" w:h="16838"/>
       <w:pgMar w:top="1417" w:right="1417" w:bottom="1134" w:left="1417" w:header="708" w:footer="708" w:gutter="0"/>

</xml_diff>